<commit_message>
Forgot to save the word doc
</commit_message>
<xml_diff>
--- a/Project_2/analysis/README.docx
+++ b/Project_2/analysis/README.docx
@@ -3629,7 +3629,7 @@
         </w:rPr>
         <w:lastRenderedPageBreak/>
         <w:drawing>
-          <wp:inline distT="0" distB="0" distL="0" distR="0" wp14:anchorId="49457A0E" wp14:editId="572E3C68">
+          <wp:inline distT="0" distB="0" distL="0" distR="0" wp14:anchorId="50393751" wp14:editId="0D1F21E8">
             <wp:extent cx="5943600" cy="3625850"/>
             <wp:effectExtent l="0" t="0" r="0" b="12700"/>
             <wp:docPr id="4" name="Chart 4">
@@ -3661,7 +3661,7 @@
           <w:noProof/>
         </w:rPr>
         <w:drawing>
-          <wp:inline distT="0" distB="0" distL="0" distR="0" wp14:anchorId="52627FF0" wp14:editId="7770103D">
+          <wp:inline distT="0" distB="0" distL="0" distR="0" wp14:anchorId="6C0C5CB3" wp14:editId="5752E036">
             <wp:extent cx="5943600" cy="3541395"/>
             <wp:effectExtent l="0" t="0" r="0" b="1905"/>
             <wp:docPr id="5" name="Chart 5">
@@ -3688,7 +3688,7 @@
         </w:rPr>
         <w:lastRenderedPageBreak/>
         <w:drawing>
-          <wp:inline distT="0" distB="0" distL="0" distR="0" wp14:anchorId="01AF9DBF" wp14:editId="53AE6D5E">
+          <wp:inline distT="0" distB="0" distL="0" distR="0" wp14:anchorId="7B0C915A" wp14:editId="217068B0">
             <wp:extent cx="5943600" cy="3545205"/>
             <wp:effectExtent l="0" t="0" r="0" b="17145"/>
             <wp:docPr id="6" name="Chart 6">
@@ -6344,7 +6344,7 @@
           <w:noProof/>
         </w:rPr>
         <w:drawing>
-          <wp:inline distT="0" distB="0" distL="0" distR="0" wp14:anchorId="567A614A" wp14:editId="2FF329D4">
+          <wp:inline distT="0" distB="0" distL="0" distR="0" wp14:anchorId="721071AE" wp14:editId="47189F6A">
             <wp:extent cx="4572000" cy="2743200"/>
             <wp:effectExtent l="0" t="0" r="0" b="0"/>
             <wp:docPr id="1" name="Chart 1">
@@ -6371,7 +6371,7 @@
         </w:rPr>
         <w:lastRenderedPageBreak/>
         <w:drawing>
-          <wp:inline distT="0" distB="0" distL="0" distR="0" wp14:anchorId="214D407D" wp14:editId="2BAFCEA9">
+          <wp:inline distT="0" distB="0" distL="0" distR="0" wp14:anchorId="449C09AB" wp14:editId="16A87310">
             <wp:extent cx="4572000" cy="2743200"/>
             <wp:effectExtent l="0" t="0" r="0" b="0"/>
             <wp:docPr id="7" name="Chart 7">

</xml_diff>